<commit_message>
Updated UI/UX file in Documents
</commit_message>
<xml_diff>
--- a/Documents/אפיון ממשק משתמש נוח.docx
+++ b/Documents/אפיון ממשק משתמש נוח.docx
@@ -622,7 +622,37 @@
           <w:rFonts w:hint="cs"/>
           <w:rtl/>
         </w:rPr>
-        <w:t>הסיסמאות באתר יעברו הצפנה ברמת הצפנה 8 לפחות (כלומר, כל סיסמה תעבור 8 איטרציות הצפנה לפי שתועבר בין חלקי המערכת השונים).</w:t>
+        <w:t xml:space="preserve">הסיסמאות באתר יעברו הצפנה </w:t>
+      </w:r>
+      <w:r>
+        <w:rPr>
+          <w:rFonts w:hint="cs"/>
+          <w:rtl/>
+        </w:rPr>
+        <w:t xml:space="preserve">ע"י ספריות הצפנה של </w:t>
+      </w:r>
+      <w:r>
+        <w:t>Java.security</w:t>
+      </w:r>
+      <w:r>
+        <w:rPr>
+          <w:rFonts w:hint="cs"/>
+          <w:rtl/>
+        </w:rPr>
+        <w:t>.</w:t>
+      </w:r>
+      <w:r>
+        <w:rPr>
+          <w:rtl/>
+        </w:rPr>
+        <w:br/>
+      </w:r>
+      <w:r>
+        <w:rPr>
+          <w:rFonts w:hint="cs"/>
+          <w:rtl/>
+        </w:rPr>
+        <w:t>(לא תהיה שום אפשרות לפענח סיסמאות אלו, אלא רק באמצעות פענוח של אותן ספריות ספציפיות).</w:t>
       </w:r>
     </w:p>
     <w:p>
@@ -1077,7 +1107,6 @@
           <w:u w:val="single"/>
           <w:rtl/>
         </w:rPr>
-        <w:lastRenderedPageBreak/>
         <w:t>דרישה:</w:t>
       </w:r>
       <w:r>
@@ -1917,7 +1946,6 @@
           <w:szCs w:val="28"/>
           <w:rtl/>
         </w:rPr>
-        <w:lastRenderedPageBreak/>
         <w:t>ממשק משתמש נוח לשימוש</w:t>
       </w:r>
       <w:r>
@@ -2913,6 +2941,7 @@
           <w:rFonts w:hint="cs"/>
           <w:rtl/>
         </w:rPr>
+        <w:lastRenderedPageBreak/>
         <w:t xml:space="preserve">נבצע משימה נוספת באתר (נרכוש סל קניות כלשהו) </w:t>
       </w:r>
       <w:r>
@@ -2967,7 +2996,6 @@
           <w:szCs w:val="28"/>
           <w:rtl/>
         </w:rPr>
-        <w:lastRenderedPageBreak/>
         <w:t>מספר לא מוגבל של חנויות ומוצרים.</w:t>
       </w:r>
     </w:p>
@@ -3978,6 +4006,7 @@
           <w:rFonts w:hint="cs"/>
           <w:rtl/>
         </w:rPr>
+        <w:lastRenderedPageBreak/>
         <w:t xml:space="preserve">ניצור פעולות תובעניות שירוצו במערכת (למשל </w:t>
       </w:r>
       <w:r>
@@ -4046,7 +4075,6 @@
           <w:u w:val="single"/>
           <w:rtl/>
         </w:rPr>
-        <w:lastRenderedPageBreak/>
         <w:t>דרישה:</w:t>
       </w:r>
       <w:r>
@@ -5011,7 +5039,6 @@
           <w:szCs w:val="28"/>
           <w:rtl/>
         </w:rPr>
-        <w:lastRenderedPageBreak/>
         <w:t>קבלת התראות (רצוי בזמן אמת) על שגיאות שהתרחשו ואפשור מעקב ותחקירים</w:t>
       </w:r>
     </w:p>

</xml_diff>